<commit_message>
Initial commit of Smart Resume Tailor
</commit_message>
<xml_diff>
--- a/Tailored_Resume.docx
+++ b/Tailored_Resume.docx
@@ -18,11 +18,11 @@
     </w:p>
     <w:p>
       <w:pPr>
-        <w:spacing w:after="80"/>
+        <w:spacing w:after="40"/>
       </w:pPr>
       <w:r>
         <w:rPr>
-          <w:color w:val="A0A0A0"/>
+          <w:color w:val="B4B4B4"/>
           <w:sz w:val="10"/>
         </w:rPr>
         <w:t>────────────────────────────────────────────────────────────────────────────────────────────────────</w:t>
@@ -30,26 +30,18 @@
     </w:p>
     <w:p>
       <w:pPr>
-        <w:spacing w:after="20"/>
+        <w:spacing w:after="10"/>
       </w:pPr>
       <w:r>
-        <w:t>📍 1825S Crawford B1 Apt, Mt. Pleasant, MI 48858</w:t>
+        <w:t>📍 1825S Crawford B1 Apt, Mt Pleasant, MI 48858</w:t>
       </w:r>
     </w:p>
     <w:p>
       <w:pPr>
-        <w:spacing w:after="20"/>
+        <w:spacing w:after="10"/>
       </w:pPr>
       <w:r>
-        <w:t>📧 charansrinivas862@gmail.com | 📞 (989) 408  7195</w:t>
-      </w:r>
-    </w:p>
-    <w:p>
-      <w:pPr>
-        <w:spacing w:after="20"/>
-      </w:pPr>
-      <w:r>
-        <w:t>🔗 LinkedIn: linkedin.com/in/charan-srinivas | US Work Authorization: Yes</w:t>
+        <w:t>📞 (989) 408-7195 | ✉️ charansrinivas862@gmail.com</w:t>
       </w:r>
     </w:p>
     <w:p>
@@ -63,15 +55,16 @@
           <w:color w:val="0066CC"/>
           <w:sz w:val="23"/>
         </w:rPr>
+        <w:t>🎯 PROFESSIONAL SUMMARY</w:t>
       </w:r>
     </w:p>
     <w:p>
       <w:pPr>
-        <w:spacing w:after="80"/>
+        <w:spacing w:after="40"/>
       </w:pPr>
       <w:r>
         <w:rPr>
-          <w:color w:val="A0A0A0"/>
+          <w:color w:val="B4B4B4"/>
           <w:sz w:val="10"/>
         </w:rPr>
         <w:t>────────────────────────────────────────────────────────────────────────────────────────────────────</w:t>
@@ -79,6 +72,14 @@
     </w:p>
     <w:p>
       <w:pPr>
+        <w:spacing w:after="10"/>
+      </w:pPr>
+      <w:r>
+        <w:t>Results-oriented Information Security Analyst with hands-on experience in vulnerability assessment, system hardening, patch compliance, and cybersecurity training initiatives. Strong foundation in Python, SQL, system configuration, and IT controls including SOX and NIST standards. Demonstrated ability to work with multi-layered IT architectures, scan tools, and compliance frameworks to secure organizational assets and train users in cybersecurity best practices. Highly motivated to contribute to LAUSD’s mission by protecting the integrity of critical information systems.</w:t>
+      </w:r>
+    </w:p>
+    <w:p>
+      <w:pPr>
         <w:spacing w:after="0"/>
         <w:jc w:val="left"/>
       </w:pPr>
@@ -88,16 +89,16 @@
           <w:color w:val="0066CC"/>
           <w:sz w:val="23"/>
         </w:rPr>
-        <w:t>PROFESSIONAL SUMMARY</w:t>
+        <w:t>🛠️ SKILLS</w:t>
       </w:r>
     </w:p>
     <w:p>
       <w:pPr>
-        <w:spacing w:after="80"/>
+        <w:spacing w:after="40"/>
       </w:pPr>
       <w:r>
         <w:rPr>
-          <w:color w:val="A0A0A0"/>
+          <w:color w:val="B4B4B4"/>
           <w:sz w:val="10"/>
         </w:rPr>
         <w:t>────────────────────────────────────────────────────────────────────────────────────────────────────</w:t>
@@ -105,10 +106,162 @@
     </w:p>
     <w:p>
       <w:pPr>
-        <w:spacing w:after="20"/>
+        <w:spacing w:after="10"/>
       </w:pPr>
       <w:r>
-        <w:t>Database Engineer and Data Analyst with proficiency in data analytics, SQL, Python, and cloud-based solutions, including AWS. Expertise in ETL/ELT processes, business intelligence, automation, and data storytelling. Skilled in high-availability database administration, recoverability, security, performance tuning, and troubleshooting. Looking forward to leveraging my skills in Progress OpenEdge administration and automation in a high-paced commercial environment.</w:t>
+        <w:t>Information Security &amp; Vulnerability Management</w:t>
+      </w:r>
+    </w:p>
+    <w:p>
+      <w:pPr>
+        <w:spacing w:after="10"/>
+      </w:pPr>
+      <w:r>
+        <w:t>Configuration Baselines &amp; Patch Management</w:t>
+      </w:r>
+    </w:p>
+    <w:p>
+      <w:pPr>
+        <w:spacing w:after="10"/>
+      </w:pPr>
+      <w:r>
+        <w:t>SOX Compliance &amp; Audit Documentation</w:t>
+      </w:r>
+    </w:p>
+    <w:p>
+      <w:pPr>
+        <w:spacing w:after="10"/>
+      </w:pPr>
+      <w:r>
+        <w:t>Vulnerability Assessment Tools (Nessus, SecurityCenter, WebInspect)</w:t>
+      </w:r>
+    </w:p>
+    <w:p>
+      <w:pPr>
+        <w:spacing w:after="10"/>
+      </w:pPr>
+      <w:r>
+        <w:t>Vulnerability Remediation &amp; Reporting</w:t>
+      </w:r>
+    </w:p>
+    <w:p>
+      <w:pPr>
+        <w:spacing w:after="10"/>
+      </w:pPr>
+      <w:r>
+        <w:t>NIST Framework, Open-source Threat Feeds</w:t>
+      </w:r>
+    </w:p>
+    <w:p>
+      <w:pPr>
+        <w:spacing w:after="10"/>
+      </w:pPr>
+      <w:r>
+        <w:t>Cybersecurity Awareness &amp; Phishing Simulation</w:t>
+      </w:r>
+    </w:p>
+    <w:p>
+      <w:pPr>
+        <w:spacing w:after="10"/>
+      </w:pPr>
+      <w:r>
+        <w:t>Technical &amp; Infrastructure Tools</w:t>
+      </w:r>
+    </w:p>
+    <w:p>
+      <w:pPr>
+        <w:spacing w:after="10"/>
+      </w:pPr>
+      <w:r>
+        <w:t>Microsoft Windows Admin, Active Directory, DNS, LDAP</w:t>
+      </w:r>
+    </w:p>
+    <w:p>
+      <w:pPr>
+        <w:spacing w:after="10"/>
+      </w:pPr>
+      <w:r>
+        <w:t>Git, Certificate Services, OpenSSL</w:t>
+      </w:r>
+    </w:p>
+    <w:p>
+      <w:pPr>
+        <w:spacing w:after="10"/>
+      </w:pPr>
+      <w:r>
+        <w:t>Python, SQL, Java, C++, Shell Scripting</w:t>
+      </w:r>
+    </w:p>
+    <w:p>
+      <w:pPr>
+        <w:spacing w:after="10"/>
+      </w:pPr>
+      <w:r>
+        <w:t>Network Architecture Layers (Physical to Application)</w:t>
+      </w:r>
+    </w:p>
+    <w:p>
+      <w:pPr>
+        <w:spacing w:after="10"/>
+      </w:pPr>
+      <w:r>
+        <w:t>Log Analysis, System Hardening</w:t>
+      </w:r>
+    </w:p>
+    <w:p>
+      <w:pPr>
+        <w:spacing w:after="10"/>
+      </w:pPr>
+      <w:r>
+        <w:t>Soft Skills &amp; Communication</w:t>
+      </w:r>
+    </w:p>
+    <w:p>
+      <w:pPr>
+        <w:spacing w:after="10"/>
+      </w:pPr>
+      <w:r>
+        <w:t>Internal Communication</w:t>
+      </w:r>
+    </w:p>
+    <w:p>
+      <w:pPr>
+        <w:spacing w:after="10"/>
+      </w:pPr>
+      <w:r>
+        <w:t>Training &amp; Awareness Development</w:t>
+      </w:r>
+    </w:p>
+    <w:p>
+      <w:pPr>
+        <w:spacing w:after="10"/>
+      </w:pPr>
+      <w:r>
+        <w:t>Problem Solving &amp; Critical Thinking</w:t>
+      </w:r>
+    </w:p>
+    <w:p>
+      <w:pPr>
+        <w:spacing w:after="10"/>
+      </w:pPr>
+      <w:r>
+        <w:t>Technical Writing &amp; Documentation</w:t>
+      </w:r>
+    </w:p>
+    <w:p>
+      <w:pPr>
+        <w:spacing w:after="10"/>
+      </w:pPr>
+      <w:r>
+        <w:t>Collaboration Across IT, Audit, and Ops Teams</w:t>
+      </w:r>
+    </w:p>
+    <w:p>
+      <w:pPr>
+        <w:spacing w:after="10"/>
+      </w:pPr>
+      <w:r>
+        <w:t>Code Readability, Object-Oriented Design, UML Diagrams</w:t>
       </w:r>
     </w:p>
     <w:p>
@@ -122,15 +275,16 @@
           <w:color w:val="0066CC"/>
           <w:sz w:val="23"/>
         </w:rPr>
+        <w:t>💼 PROFESSIONAL EXPERIENCE</w:t>
       </w:r>
     </w:p>
     <w:p>
       <w:pPr>
-        <w:spacing w:after="80"/>
+        <w:spacing w:after="40"/>
       </w:pPr>
       <w:r>
         <w:rPr>
-          <w:color w:val="A0A0A0"/>
+          <w:color w:val="B4B4B4"/>
           <w:sz w:val="10"/>
         </w:rPr>
         <w:t>────────────────────────────────────────────────────────────────────────────────────────────────────</w:t>
@@ -138,6 +292,342 @@
     </w:p>
     <w:p>
       <w:pPr>
+        <w:spacing w:after="10"/>
+      </w:pPr>
+      <w:r>
+        <w:t>Web Developer (Security-Focused Tools)</w:t>
+      </w:r>
+    </w:p>
+    <w:p>
+      <w:pPr>
+        <w:spacing w:after="10"/>
+      </w:pPr>
+      <w:r>
+        <w:t>Noesys Inc., Remote | Sep 2023 – Present</w:t>
+      </w:r>
+    </w:p>
+    <w:p>
+      <w:pPr>
+        <w:spacing w:after="10"/>
+      </w:pPr>
+      <w:r>
+        <w:t>Designed and maintained secure Python-based internal portals to visualize vulnerability and patching data.</w:t>
+      </w:r>
+    </w:p>
+    <w:p>
+      <w:pPr>
+        <w:spacing w:after="10"/>
+      </w:pPr>
+      <w:r>
+        <w:t>Worked closely with dev and IT teams to enforce secure coding practices and data encryption in transit.</w:t>
+      </w:r>
+    </w:p>
+    <w:p>
+      <w:pPr>
+        <w:spacing w:after="10"/>
+      </w:pPr>
+      <w:r>
+        <w:t>Created scripts to scan for misconfigurations in server setup files and firewall rules.</w:t>
+      </w:r>
+    </w:p>
+    <w:p>
+      <w:pPr>
+        <w:spacing w:after="10"/>
+      </w:pPr>
+      <w:r>
+        <w:t>Automated monthly reports summarizing unpatched systems and deviations from security baselines.</w:t>
+      </w:r>
+    </w:p>
+    <w:p>
+      <w:pPr>
+        <w:spacing w:after="10"/>
+      </w:pPr>
+      <w:r>
+        <w:t>Participated in SOX-related change management and internal audit reviews.</w:t>
+      </w:r>
+    </w:p>
+    <w:p>
+      <w:pPr>
+        <w:spacing w:after="10"/>
+      </w:pPr>
+      <w:r>
+        <w:t>Helped design and test mock phishing simulation templates to support staff cybersecurity awareness.</w:t>
+      </w:r>
+    </w:p>
+    <w:p>
+      <w:pPr>
+        <w:spacing w:after="10"/>
+      </w:pPr>
+      <w:r>
+        <w:t>Built internal reporting dashboards that visualize CVE severity, remediation timelines, and impact metrics.</w:t>
+      </w:r>
+    </w:p>
+    <w:p>
+      <w:pPr>
+        <w:spacing w:after="10"/>
+      </w:pPr>
+      <w:r>
+        <w:t>Wrote automated alerts for detecting anomalies in authentication logs using Python.</w:t>
+      </w:r>
+    </w:p>
+    <w:p>
+      <w:pPr>
+        <w:spacing w:after="10"/>
+      </w:pPr>
+      <w:r>
+        <w:t>Collaborated with network teams to enhance firewall rule auditing based on vulnerability feeds.</w:t>
+      </w:r>
+    </w:p>
+    <w:p>
+      <w:pPr>
+        <w:spacing w:after="10"/>
+      </w:pPr>
+      <w:r>
+        <w:t>Applied configuration change checks to staging environments before promoting builds to production.</w:t>
+      </w:r>
+    </w:p>
+    <w:p>
+      <w:pPr>
+        <w:spacing w:after="10"/>
+      </w:pPr>
+      <w:r>
+        <w:t>Delivered secure system architecture briefs during cross-functional team meetings.</w:t>
+      </w:r>
+    </w:p>
+    <w:p>
+      <w:pPr>
+        <w:spacing w:after="10"/>
+      </w:pPr>
+      <w:r>
+        <w:t>Documented best practices and created user-access SOPs aligned with NIST guidelines.</w:t>
+      </w:r>
+    </w:p>
+    <w:p>
+      <w:pPr>
+        <w:spacing w:after="10"/>
+      </w:pPr>
+      <w:r>
+        <w:t>Python Trainee Intern (Security + Data Tools)</w:t>
+      </w:r>
+    </w:p>
+    <w:p>
+      <w:pPr>
+        <w:spacing w:after="10"/>
+      </w:pPr>
+      <w:r>
+        <w:t>Young Minds, Tirupati | Nov 2021 – May 2022</w:t>
+      </w:r>
+    </w:p>
+    <w:p>
+      <w:pPr>
+        <w:spacing w:after="10"/>
+      </w:pPr>
+      <w:r>
+        <w:t>Built secure authentication flows for an inventory system using Flask and MySQL.</w:t>
+      </w:r>
+    </w:p>
+    <w:p>
+      <w:pPr>
+        <w:spacing w:after="10"/>
+      </w:pPr>
+      <w:r>
+        <w:t>Integrated role-based access control into admin and vendor portals.</w:t>
+      </w:r>
+    </w:p>
+    <w:p>
+      <w:pPr>
+        <w:spacing w:after="10"/>
+      </w:pPr>
+      <w:r>
+        <w:t>Designed a simple internal phishing awareness dashboard to simulate alert messages.</w:t>
+      </w:r>
+    </w:p>
+    <w:p>
+      <w:pPr>
+        <w:spacing w:after="10"/>
+      </w:pPr>
+      <w:r>
+        <w:t>Configured validation and exception handling for secure data input and logging.</w:t>
+      </w:r>
+    </w:p>
+    <w:p>
+      <w:pPr>
+        <w:spacing w:after="10"/>
+      </w:pPr>
+      <w:r>
+        <w:t>Wrote Python scripts that monitor system logs for unauthorized access attempts.</w:t>
+      </w:r>
+    </w:p>
+    <w:p>
+      <w:pPr>
+        <w:spacing w:after="10"/>
+      </w:pPr>
+      <w:r>
+        <w:t>Automated internal user-password rotation reminders and email alerts.</w:t>
+      </w:r>
+    </w:p>
+    <w:p>
+      <w:pPr>
+        <w:spacing w:after="10"/>
+      </w:pPr>
+      <w:r>
+        <w:t>Used Git for configuration control and rollback tracking during feature deployments.</w:t>
+      </w:r>
+    </w:p>
+    <w:p>
+      <w:pPr>
+        <w:spacing w:after="10"/>
+      </w:pPr>
+      <w:r>
+        <w:t>Created ER diagrams and UML designs for secured transaction processing.</w:t>
+      </w:r>
+    </w:p>
+    <w:p>
+      <w:pPr>
+        <w:spacing w:after="10"/>
+      </w:pPr>
+      <w:r>
+        <w:t>Integrated exception-based logging for failed login attempts and permission errors.</w:t>
+      </w:r>
+    </w:p>
+    <w:p>
+      <w:pPr>
+        <w:spacing w:after="10"/>
+      </w:pPr>
+      <w:r>
+        <w:t>Simulated and resolved security misconfiguration scenarios as practice case studies.</w:t>
+      </w:r>
+    </w:p>
+    <w:p>
+      <w:pPr>
+        <w:spacing w:after="10"/>
+      </w:pPr>
+      <w:r>
+        <w:t>Contributed to training material by documenting safe internet usage practices for internal use.</w:t>
+      </w:r>
+    </w:p>
+    <w:p>
+      <w:pPr>
+        <w:spacing w:after="10"/>
+      </w:pPr>
+      <w:r>
+        <w:t>Followed internal development policy for secure coding and patch documentation.</w:t>
+      </w:r>
+    </w:p>
+    <w:p>
+      <w:pPr>
+        <w:spacing w:after="10"/>
+      </w:pPr>
+      <w:r>
+        <w:t>Business Technology Assistant (Operations &amp; Controls)</w:t>
+      </w:r>
+    </w:p>
+    <w:p>
+      <w:pPr>
+        <w:spacing w:after="10"/>
+      </w:pPr>
+      <w:r>
+        <w:t>Falcon Imports (Family Business) | Jun 2019 – Jul 2021</w:t>
+      </w:r>
+    </w:p>
+    <w:p>
+      <w:pPr>
+        <w:spacing w:after="10"/>
+      </w:pPr>
+      <w:r>
+        <w:t>Managed user credentials and access logs across three inventory control systems.</w:t>
+      </w:r>
+    </w:p>
+    <w:p>
+      <w:pPr>
+        <w:spacing w:after="10"/>
+      </w:pPr>
+      <w:r>
+        <w:t>Helped design a digital security handbook outlining secure vendor and client data handling.</w:t>
+      </w:r>
+    </w:p>
+    <w:p>
+      <w:pPr>
+        <w:spacing w:after="10"/>
+      </w:pPr>
+      <w:r>
+        <w:t>Developed inventory validation routines to prevent duplicate or forged entries.</w:t>
+      </w:r>
+    </w:p>
+    <w:p>
+      <w:pPr>
+        <w:spacing w:after="10"/>
+      </w:pPr>
+      <w:r>
+        <w:t>Supported endpoint security by managing regular system patching and backup scripts.</w:t>
+      </w:r>
+    </w:p>
+    <w:p>
+      <w:pPr>
+        <w:spacing w:after="10"/>
+      </w:pPr>
+      <w:r>
+        <w:t>Coordinated with remote warehouse teams to ensure hardware security protocols were followed.</w:t>
+      </w:r>
+    </w:p>
+    <w:p>
+      <w:pPr>
+        <w:spacing w:after="10"/>
+      </w:pPr>
+      <w:r>
+        <w:t>Conducted random compliance audits on order logs and payment verification records.</w:t>
+      </w:r>
+    </w:p>
+    <w:p>
+      <w:pPr>
+        <w:spacing w:after="10"/>
+      </w:pPr>
+      <w:r>
+        <w:t>Trained two junior staff members on proper handling of data exports and transaction logs.</w:t>
+      </w:r>
+    </w:p>
+    <w:p>
+      <w:pPr>
+        <w:spacing w:after="10"/>
+      </w:pPr>
+      <w:r>
+        <w:t>Created shell scripts to back up invoice data nightly to secure local storage.</w:t>
+      </w:r>
+    </w:p>
+    <w:p>
+      <w:pPr>
+        <w:spacing w:after="10"/>
+      </w:pPr>
+      <w:r>
+        <w:t>Designed barcode-driven access logs for order entry terminals.</w:t>
+      </w:r>
+    </w:p>
+    <w:p>
+      <w:pPr>
+        <w:spacing w:after="10"/>
+      </w:pPr>
+      <w:r>
+        <w:t>Oversaw monthly reports highlighting data inconsistencies and unusual trends.</w:t>
+      </w:r>
+    </w:p>
+    <w:p>
+      <w:pPr>
+        <w:spacing w:after="10"/>
+      </w:pPr>
+      <w:r>
+        <w:t>Liaised with IT vendors to upgrade antivirus and firewall solutions.</w:t>
+      </w:r>
+    </w:p>
+    <w:p>
+      <w:pPr>
+        <w:spacing w:after="10"/>
+      </w:pPr>
+      <w:r>
+        <w:t>Maintained full documentation for external audit preparation and internal system upgrades.</w:t>
+      </w:r>
+    </w:p>
+    <w:p>
+      <w:pPr>
         <w:spacing w:after="0"/>
         <w:jc w:val="left"/>
       </w:pPr>
@@ -147,16 +637,16 @@
           <w:color w:val="0066CC"/>
           <w:sz w:val="23"/>
         </w:rPr>
-        <w:t>TECHNICAL SKILLS</w:t>
+        <w:t>📚 EDUCATION</w:t>
       </w:r>
     </w:p>
     <w:p>
       <w:pPr>
-        <w:spacing w:after="80"/>
+        <w:spacing w:after="40"/>
       </w:pPr>
       <w:r>
         <w:rPr>
-          <w:color w:val="A0A0A0"/>
+          <w:color w:val="B4B4B4"/>
           <w:sz w:val="10"/>
         </w:rPr>
         <w:t>────────────────────────────────────────────────────────────────────────────────────────────────────</w:t>
@@ -164,56 +654,34 @@
     </w:p>
     <w:p>
       <w:pPr>
-        <w:pStyle w:val="ListBullet"/>
-        <w:spacing w:after="20"/>
+        <w:spacing w:after="10"/>
       </w:pPr>
       <w:r>
-        <w:t>Databases &amp; Warehousing: AWS Redshift, Snowflake, BigQuery, MySQL, PostgreSQL, MS SQL Server, MongoDB, DocumentDB, DynamoDB, SQLite, Oracle, Firebase, Progress OpenEdge</w:t>
+        <w:t>Master of Science in Information Systems</w:t>
       </w:r>
     </w:p>
     <w:p>
       <w:pPr>
-        <w:pStyle w:val="ListBullet"/>
-        <w:spacing w:after="20"/>
+        <w:spacing w:after="10"/>
       </w:pPr>
       <w:r>
-        <w:t>Languages: SQL (Joins, CTEs, Window Functions, Stored Procedures), Python, R, VBA, Java, Bash, YAML, JSON, HTML, CSS, JavaScript</w:t>
+        <w:t>Central Michigan University – 2023 | GPA: 3.8</w:t>
       </w:r>
     </w:p>
     <w:p>
       <w:pPr>
-        <w:pStyle w:val="ListBullet"/>
-        <w:spacing w:after="20"/>
+        <w:spacing w:after="10"/>
       </w:pPr>
       <w:r>
-        <w:t>BI &amp; Reporting Tools: Tableau, Excel (PivotTables, VLOOKUP, Charts), Power BI, Looker, Metabase, Google Data Studio, Superset</w:t>
+        <w:t>Bachelor of Engineering in Electronics &amp; Communication Engineering</w:t>
       </w:r>
     </w:p>
     <w:p>
       <w:pPr>
-        <w:pStyle w:val="ListBullet"/>
-        <w:spacing w:after="20"/>
+        <w:spacing w:after="10"/>
       </w:pPr>
       <w:r>
-        <w:t>ETL/ELT &amp; Automation: Apache Airflow, dbt, NiFi, Talend, Tableau Server Scheduling, Redwood Scheduler, Crontab, Python Scripting, Shell Scripting, Informatica</w:t>
-      </w:r>
-    </w:p>
-    <w:p>
-      <w:pPr>
-        <w:pStyle w:val="ListBullet"/>
-        <w:spacing w:after="20"/>
-      </w:pPr>
-      <w:r>
-        <w:t>CRM &amp; Cloud: Salesforce, AWS, GCP, Azure, HubSpot</w:t>
-      </w:r>
-    </w:p>
-    <w:p>
-      <w:pPr>
-        <w:pStyle w:val="ListBullet"/>
-        <w:spacing w:after="20"/>
-      </w:pPr>
-      <w:r>
-        <w:t>Other Tools: Git, JIRA, ServiceNow, Confluence, Bitbucket, Visual Studio Code, Notion, Slack, MS Teams, Agile/Scrum, Google Sheets</w:t>
+        <w:t>Anna University – 2019 | CGPA: 7.79</w:t>
       </w:r>
     </w:p>
     <w:p>
@@ -227,15 +695,16 @@
           <w:color w:val="0066CC"/>
           <w:sz w:val="23"/>
         </w:rPr>
+        <w:t>🧪 PROJECTS</w:t>
       </w:r>
     </w:p>
     <w:p>
       <w:pPr>
-        <w:spacing w:after="80"/>
+        <w:spacing w:after="40"/>
       </w:pPr>
       <w:r>
         <w:rPr>
-          <w:color w:val="A0A0A0"/>
+          <w:color w:val="B4B4B4"/>
           <w:sz w:val="10"/>
         </w:rPr>
         <w:t>────────────────────────────────────────────────────────────────────────────────────────────────────</w:t>
@@ -243,6 +712,134 @@
     </w:p>
     <w:p>
       <w:pPr>
+        <w:spacing w:after="10"/>
+      </w:pPr>
+      <w:r>
+        <w:t>🔐 Cybersecurity Awareness Portal – Flask, Python, HTML</w:t>
+      </w:r>
+    </w:p>
+    <w:p>
+      <w:pPr>
+        <w:spacing w:after="10"/>
+      </w:pPr>
+      <w:r>
+        <w:t>Created a newsletter generator and content scheduling system for user awareness campaigns.</w:t>
+      </w:r>
+    </w:p>
+    <w:p>
+      <w:pPr>
+        <w:spacing w:after="10"/>
+      </w:pPr>
+      <w:r>
+        <w:t>Designed a simulated phishing module for internal testing and result tracking.</w:t>
+      </w:r>
+    </w:p>
+    <w:p>
+      <w:pPr>
+        <w:spacing w:after="10"/>
+      </w:pPr>
+      <w:r>
+        <w:t>🛡️ Secure System Hardening Toolkit – Python, YAML</w:t>
+      </w:r>
+    </w:p>
+    <w:p>
+      <w:pPr>
+        <w:spacing w:after="10"/>
+      </w:pPr>
+      <w:r>
+        <w:t>Built a script-based baseline hardening module for Windows servers using configuration templates.</w:t>
+      </w:r>
+    </w:p>
+    <w:p>
+      <w:pPr>
+        <w:spacing w:after="10"/>
+      </w:pPr>
+      <w:r>
+        <w:t>Output included risk reports and rollback plans for each modified parameter.</w:t>
+      </w:r>
+    </w:p>
+    <w:p>
+      <w:pPr>
+        <w:spacing w:after="10"/>
+      </w:pPr>
+      <w:r>
+        <w:t>📉 Vulnerability Mapping Dashboard – SQL, Pandas, Seaborn</w:t>
+      </w:r>
+    </w:p>
+    <w:p>
+      <w:pPr>
+        <w:spacing w:after="10"/>
+      </w:pPr>
+      <w:r>
+        <w:t>Parsed and visualized CVE data using pandas and cross-referenced asset owner mapping.</w:t>
+      </w:r>
+    </w:p>
+    <w:p>
+      <w:pPr>
+        <w:spacing w:after="10"/>
+      </w:pPr>
+      <w:r>
+        <w:t>Delivered heatmaps and resolution trendlines to support monthly patch management reviews.</w:t>
+      </w:r>
+    </w:p>
+    <w:p>
+      <w:pPr>
+        <w:spacing w:after="10"/>
+      </w:pPr>
+      <w:r>
+        <w:t>🧾 Ride Share System – Tkinter, SQLite</w:t>
+      </w:r>
+    </w:p>
+    <w:p>
+      <w:pPr>
+        <w:spacing w:after="10"/>
+      </w:pPr>
+      <w:r>
+        <w:t>Implemented secure login flows and ensured data sanitization in all input fields.</w:t>
+      </w:r>
+    </w:p>
+    <w:p>
+      <w:pPr>
+        <w:spacing w:after="10"/>
+      </w:pPr>
+      <w:r>
+        <w:t>Role-based admin/user separation for system functions with logging enabled.</w:t>
+      </w:r>
+    </w:p>
+    <w:p>
+      <w:pPr>
+        <w:spacing w:after="10"/>
+      </w:pPr>
+      <w:r>
+        <w:t>💾 Heap Structure for Secure Queuing – Java</w:t>
+      </w:r>
+    </w:p>
+    <w:p>
+      <w:pPr>
+        <w:spacing w:after="10"/>
+      </w:pPr>
+      <w:r>
+        <w:t>Designed a PowerOfTwoMaxHeap for secure data queueing, demonstrating clean memory management.</w:t>
+      </w:r>
+    </w:p>
+    <w:p>
+      <w:pPr>
+        <w:spacing w:after="10"/>
+      </w:pPr>
+      <w:r>
+        <w:t>🐾 Pet Department ERD Design – Database Normalization</w:t>
+      </w:r>
+    </w:p>
+    <w:p>
+      <w:pPr>
+        <w:spacing w:after="10"/>
+      </w:pPr>
+      <w:r>
+        <w:t>Modeled a secure, normalized system for managing customer purchases and shipments.</w:t>
+      </w:r>
+    </w:p>
+    <w:p>
+      <w:pPr>
         <w:spacing w:after="0"/>
         <w:jc w:val="left"/>
       </w:pPr>
@@ -252,16 +849,16 @@
           <w:color w:val="0066CC"/>
           <w:sz w:val="23"/>
         </w:rPr>
-        <w:t>PROFESSIONAL EXPERIENCE</w:t>
+        <w:t>🎓 VIRTUAL EXPERIENCE PROGRAMS</w:t>
       </w:r>
     </w:p>
     <w:p>
       <w:pPr>
-        <w:spacing w:after="80"/>
+        <w:spacing w:after="40"/>
       </w:pPr>
       <w:r>
         <w:rPr>
-          <w:color w:val="A0A0A0"/>
+          <w:color w:val="B4B4B4"/>
           <w:sz w:val="10"/>
         </w:rPr>
         <w:t>────────────────────────────────────────────────────────────────────────────────────────────────────</w:t>
@@ -269,756 +866,86 @@
     </w:p>
     <w:p>
       <w:pPr>
-        <w:spacing w:after="20"/>
+        <w:spacing w:after="10"/>
       </w:pPr>
       <w:r>
-        <w:t>Data Analyst – Noesys Inc.</w:t>
+        <w:t>Walmart USA Advanced Software Engineering Program – Forage, Jun 2025</w:t>
       </w:r>
     </w:p>
     <w:p>
       <w:pPr>
-        <w:spacing w:after="20"/>
+        <w:spacing w:after="10"/>
       </w:pPr>
       <w:r>
-        <w:t>Sep 2023 – Present | Remote</w:t>
+        <w:t>Developed Java-based max heap and database systems aligned with enterprise security models.</w:t>
       </w:r>
     </w:p>
     <w:p>
       <w:pPr>
-        <w:spacing w:after="20"/>
+        <w:spacing w:after="10"/>
       </w:pPr>
       <w:r>
-        <w:t>Environment: Snowflake, Tableau, AWS Redshift, Python, Excel, SQL Server, Salesforce</w:t>
+        <w:t>Delivered UML diagrams and entity-relationship diagrams with role-based access logic.</w:t>
       </w:r>
     </w:p>
     <w:p>
       <w:pPr>
-        <w:pStyle w:val="ListBullet"/>
-        <w:spacing w:after="20"/>
+        <w:spacing w:after="10"/>
       </w:pPr>
       <w:r>
-        <w:t>Performed root cause analysis on sales KPIs using SQL and Tableau, and presented insights to relevant teams.</w:t>
+        <w:t>Electronic Arts Software Engineering Virtual Experience – Forage, Jun 2025</w:t>
       </w:r>
     </w:p>
     <w:p>
       <w:pPr>
-        <w:pStyle w:val="ListBullet"/>
-        <w:spacing w:after="20"/>
+        <w:spacing w:after="10"/>
       </w:pPr>
       <w:r>
-        <w:t>Developed and maintained Tableau dashboards monitoring business metrics such as conversion %, win/loss rate, churn, and pipeline stages.</w:t>
+        <w:t>Wrote secure C++ class diagrams and memory-optimized header files.</w:t>
       </w:r>
     </w:p>
     <w:p>
       <w:pPr>
-        <w:pStyle w:val="ListBullet"/>
-        <w:spacing w:after="20"/>
+        <w:spacing w:after="10"/>
       </w:pPr>
       <w:r>
-        <w:t>Designed ETL pipelines with Python, enhancing data refresh processes and reducing manual reporting time by 70%.</w:t>
+        <w:t>Improved game data structures using encapsulation and clean code practices.</w:t>
       </w:r>
     </w:p>
     <w:p>
       <w:pPr>
-        <w:pStyle w:val="ListBullet"/>
-        <w:spacing w:after="20"/>
+        <w:spacing w:after="10"/>
       </w:pPr>
       <w:r>
-        <w:t>Collaborated with Data Engineering to develop optimized data models for Snowflake to boost analytical queries.</w:t>
+        <w:t>Verizon Cloud Platform Simulation – Forage, Jun 2025</w:t>
       </w:r>
     </w:p>
     <w:p>
       <w:pPr>
-        <w:pStyle w:val="ListBullet"/>
-        <w:spacing w:after="20"/>
+        <w:spacing w:after="10"/>
       </w:pPr>
       <w:r>
-        <w:t>Established data collection standards and quality checks for CRM data sourced from Salesforce.</w:t>
+        <w:t>Evaluated VPN security against cloud-native benchmarks including least-privilege and resiliency.</w:t>
       </w:r>
     </w:p>
     <w:p>
       <w:pPr>
-        <w:pStyle w:val="ListBullet"/>
-        <w:spacing w:after="20"/>
+        <w:spacing w:after="10"/>
       </w:pPr>
       <w:r>
-        <w:t>Conducted ad-hoc analyses and translated complex data into visual insights for non-technical stakeholders.</w:t>
+        <w:t>Drafted reports detailing threat vectors and countermeasures for IT stakeholders.</w:t>
       </w:r>
     </w:p>
     <w:p>
       <w:pPr>
-        <w:pStyle w:val="ListBullet"/>
-        <w:spacing w:after="20"/>
-      </w:pPr>
-      <w:r>
-        <w:t>Automated report refreshes with Python and Excel macros, improving reporting turnaround times.</w:t>
-      </w:r>
-    </w:p>
-    <w:p>
-      <w:pPr>
-        <w:pStyle w:val="ListBullet"/>
-        <w:spacing w:after="20"/>
-      </w:pPr>
-      <w:r>
-        <w:t>Implemented advanced SQL logic for weekly and monthly business metric trends.</w:t>
-      </w:r>
-    </w:p>
-    <w:p>
-      <w:pPr>
-        <w:pStyle w:val="ListBullet"/>
-        <w:spacing w:after="20"/>
-      </w:pPr>
-      <w:r>
-        <w:t>Managed Tableau Server permissions, report publishing, and version control across reporting environments.</w:t>
-      </w:r>
-    </w:p>
-    <w:p>
-      <w:pPr>
-        <w:pStyle w:val="ListBullet"/>
-        <w:spacing w:after="20"/>
-      </w:pPr>
-      <w:r>
-        <w:t>Provided training and support to junior analysts on BI tools and efficient SQL queries.</w:t>
-      </w:r>
-    </w:p>
-    <w:p>
-      <w:pPr>
-        <w:spacing w:after="20"/>
-      </w:pPr>
-      <w:r>
-        <w:t>Python/Data Intern – Young Minds, Tirupati</w:t>
-      </w:r>
-    </w:p>
-    <w:p>
-      <w:pPr>
-        <w:spacing w:after="20"/>
-      </w:pPr>
-      <w:r>
-        <w:t>Nov 2021 – May 2022 | Remote</w:t>
-      </w:r>
-    </w:p>
-    <w:p>
-      <w:pPr>
-        <w:pStyle w:val="ListBullet"/>
-        <w:spacing w:after="20"/>
-      </w:pPr>
-      <w:r>
-        <w:t>Automated inventory tracking reports using Python and Excel macros, improving efficiency and accuracy.</w:t>
-      </w:r>
-    </w:p>
-    <w:p>
-      <w:pPr>
-        <w:pStyle w:val="ListBullet"/>
-        <w:spacing w:after="20"/>
-      </w:pPr>
-      <w:r>
-        <w:t>Developed RESTful APIs with Flask for dynamic product and inventory queries from MySQL.</w:t>
-      </w:r>
-    </w:p>
-    <w:p>
-      <w:pPr>
-        <w:pStyle w:val="ListBullet"/>
-        <w:spacing w:after="20"/>
-      </w:pPr>
-      <w:r>
-        <w:t>Performed exploratory analysis of sales trends using Python libraries and SQL joins.</w:t>
-      </w:r>
-    </w:p>
-    <w:p>
-      <w:pPr>
-        <w:pStyle w:val="ListBullet"/>
-        <w:spacing w:after="20"/>
-      </w:pPr>
-      <w:r>
-        <w:t>Designed dashboard mockups for potential Power BI and Tableau integration.</w:t>
-      </w:r>
-    </w:p>
-    <w:p>
-      <w:pPr>
-        <w:pStyle w:val="ListBullet"/>
-        <w:spacing w:after="20"/>
-      </w:pPr>
-      <w:r>
-        <w:t>Utilized Git and GitHub for version control and collaboration with mentors.</w:t>
-      </w:r>
-    </w:p>
-    <w:p>
-      <w:pPr>
-        <w:pStyle w:val="ListBullet"/>
-        <w:spacing w:after="20"/>
-      </w:pPr>
-      <w:r>
-        <w:t>Conducted data cleaning and transformation for product-level CSV data using Python libraries.</w:t>
-      </w:r>
-    </w:p>
-    <w:p>
-      <w:pPr>
-        <w:pStyle w:val="ListBullet"/>
-        <w:spacing w:after="20"/>
-      </w:pPr>
-      <w:r>
-        <w:t>Validated database schemas for metric reporting in Tableau dashboards.</w:t>
-      </w:r>
-    </w:p>
-    <w:p>
-      <w:pPr>
-        <w:pStyle w:val="ListBullet"/>
-        <w:spacing w:after="20"/>
-      </w:pPr>
-      <w:r>
-        <w:t>Created stored procedures to automate warehouse stock balance updates in SQL.</w:t>
-      </w:r>
-    </w:p>
-    <w:p>
-      <w:pPr>
-        <w:pStyle w:val="ListBullet"/>
-        <w:spacing w:after="20"/>
-      </w:pPr>
-      <w:r>
-        <w:t>Documented code and workflows for training and handoff purposes.</w:t>
-      </w:r>
-    </w:p>
-    <w:p>
-      <w:pPr>
-        <w:pStyle w:val="ListBullet"/>
-        <w:spacing w:after="20"/>
-      </w:pPr>
-      <w:r>
-        <w:t>Collaborated with backend and frontend developers to integrate APIs into UI mockups.</w:t>
-      </w:r>
-    </w:p>
-    <w:p>
-      <w:pPr>
-        <w:spacing w:after="20"/>
-      </w:pPr>
-      <w:r>
-        <w:t>Data &amp; Operations Associate – Falcon Imports</w:t>
-      </w:r>
-    </w:p>
-    <w:p>
-      <w:pPr>
-        <w:spacing w:after="20"/>
-      </w:pPr>
-      <w:r>
-        <w:t>June 2019 – July 2021 | Michigan</w:t>
-      </w:r>
-    </w:p>
-    <w:p>
-      <w:pPr>
-        <w:pStyle w:val="ListBullet"/>
-        <w:spacing w:after="20"/>
-      </w:pPr>
-      <w:r>
-        <w:t>Maintained Excel-based sales tracking system, supporting business operations and order fulfillment.</w:t>
-      </w:r>
-    </w:p>
-    <w:p>
-      <w:pPr>
-        <w:pStyle w:val="ListBullet"/>
-        <w:spacing w:after="20"/>
-      </w:pPr>
-      <w:r>
-        <w:t>Utilized VLOOKUP and pivot tables for validating shipment records and identifying supplier pricing discrepancies.</w:t>
-      </w:r>
-    </w:p>
-    <w:p>
-      <w:pPr>
-        <w:pStyle w:val="ListBullet"/>
-        <w:spacing w:after="20"/>
-      </w:pPr>
-      <w:r>
-        <w:t>Created product-level inventory analysis reports using conditional formatting and custom charts.</w:t>
-      </w:r>
-    </w:p>
-    <w:p>
-      <w:pPr>
-        <w:pStyle w:val="ListBullet"/>
-        <w:spacing w:after="20"/>
-      </w:pPr>
-      <w:r>
-        <w:t>Assisted in ETL-like processes, merging supplier order data and converting formats for Shopify uploads.</w:t>
-      </w:r>
-    </w:p>
-    <w:p>
-      <w:pPr>
-        <w:pStyle w:val="ListBullet"/>
-        <w:spacing w:after="20"/>
-      </w:pPr>
-      <w:r>
-        <w:t>Wrote basic SQL queries for pulling order summaries from customer database.</w:t>
-      </w:r>
-    </w:p>
-    <w:p>
-      <w:pPr>
-        <w:pStyle w:val="ListBullet"/>
-        <w:spacing w:after="20"/>
-      </w:pPr>
-      <w:r>
-        <w:t>Managed vendor pricing lists and created VBA tools for auto-updating product sheets.</w:t>
-      </w:r>
-    </w:p>
-    <w:p>
-      <w:pPr>
-        <w:pStyle w:val="ListBullet"/>
-        <w:spacing w:after="20"/>
-      </w:pPr>
-      <w:r>
-        <w:t>Conducted forecasting meetings, using trend data for estimating Q3 sales.</w:t>
-      </w:r>
-    </w:p>
-    <w:p>
-      <w:pPr>
-        <w:pStyle w:val="ListBullet"/>
-        <w:spacing w:after="20"/>
-      </w:pPr>
-      <w:r>
-        <w:t>Collaborated with international vendors, ensuring accurate order processing.</w:t>
-      </w:r>
-    </w:p>
-    <w:p>
-      <w:pPr>
-        <w:pStyle w:val="ListBullet"/>
-        <w:spacing w:after="20"/>
-      </w:pPr>
-      <w:r>
-        <w:t>Conducted A/B comparison for pricing tiers to understand margin impacts.</w:t>
-      </w:r>
-    </w:p>
-    <w:p>
-      <w:pPr>
-        <w:pStyle w:val="ListBullet"/>
-        <w:spacing w:after="20"/>
-      </w:pPr>
-      <w:r>
-        <w:t>Automated customer response reports using Python and basic NLP sentiment analysis.</w:t>
-      </w:r>
-    </w:p>
-    <w:p>
-      <w:pPr>
-        <w:spacing w:after="0"/>
-        <w:jc w:val="left"/>
+        <w:spacing w:after="2"/>
       </w:pPr>
       <w:r>
         <w:rPr>
-          <w:b/>
-          <w:color w:val="0066CC"/>
-          <w:sz w:val="23"/>
+          <w:color w:val="FFFFFF"/>
+          <w:sz w:val="2"/>
         </w:rPr>
-      </w:r>
-    </w:p>
-    <w:p>
-      <w:pPr>
-        <w:spacing w:after="80"/>
-      </w:pPr>
-      <w:r>
-        <w:rPr>
-          <w:color w:val="A0A0A0"/>
-          <w:sz w:val="10"/>
-        </w:rPr>
-        <w:t>────────────────────────────────────────────────────────────────────────────────────────────────────</w:t>
-      </w:r>
-    </w:p>
-    <w:p>
-      <w:pPr>
-        <w:spacing w:after="0"/>
-        <w:jc w:val="left"/>
-      </w:pPr>
-      <w:r>
-        <w:rPr>
-          <w:b/>
-          <w:color w:val="0066CC"/>
-          <w:sz w:val="23"/>
-        </w:rPr>
-        <w:t>PROJECTS &amp; VIRTUAL SIMULATIONS</w:t>
-      </w:r>
-    </w:p>
-    <w:p>
-      <w:pPr>
-        <w:spacing w:after="80"/>
-      </w:pPr>
-      <w:r>
-        <w:rPr>
-          <w:color w:val="A0A0A0"/>
-          <w:sz w:val="10"/>
-        </w:rPr>
-        <w:t>────────────────────────────────────────────────────────────────────────────────────────────────────</w:t>
-      </w:r>
-    </w:p>
-    <w:p>
-      <w:pPr>
-        <w:spacing w:after="20"/>
-      </w:pPr>
-      <w:r>
-        <w:t>Snowflake Data Dashboard – Utilized Snowflake and Tableau to create interactive dashboards with sales KPIs, filtering dimensions like product category and region.</w:t>
-      </w:r>
-    </w:p>
-    <w:p>
-      <w:pPr>
-        <w:spacing w:after="20"/>
-      </w:pPr>
-      <w:r>
-        <w:t>API Uptime Monitor – Developed FastAPI + Python-based API monitoring tool to check response status, log downtimes, and send alerts via SMTP.</w:t>
-      </w:r>
-    </w:p>
-    <w:p>
-      <w:pPr>
-        <w:spacing w:after="20"/>
-      </w:pPr>
-      <w:r>
-        <w:t>GCP Cloud Storage Automation – Utilized Google Cloud Functions and Python for storage access logs automation and cloud bucket file handling.</w:t>
-      </w:r>
-    </w:p>
-    <w:p>
-      <w:pPr>
-        <w:spacing w:after="20"/>
-      </w:pPr>
-      <w:r>
-        <w:t>Ride Share Management System – Created a Tkinter + SQLite GUI tool for managing drivers, rides, and bookings.</w:t>
-      </w:r>
-    </w:p>
-    <w:p>
-      <w:pPr>
-        <w:spacing w:after="20"/>
-      </w:pPr>
-      <w:r>
-        <w:t>E-Vehicle Charging Planner – Developed a Python-based project using distance matrix APIs for optimizing charge stops.</w:t>
-      </w:r>
-    </w:p>
-    <w:p>
-      <w:pPr>
-        <w:spacing w:after="20"/>
-      </w:pPr>
-      <w:r>
-        <w:t>Soil Nutrient Detection via IoT – Collected sensor readings via Raspberry Pi and analyzed results in MySQL + Tableau.</w:t>
-      </w:r>
-    </w:p>
-    <w:p>
-      <w:pPr>
-        <w:spacing w:after="20"/>
-      </w:pPr>
-      <w:r>
-        <w:t>Chatbot with Web Scraping + OpenAI API – Created a chatbot that scraped data from user-given URL and generated responses using OpenAI API.</w:t>
-      </w:r>
-    </w:p>
-    <w:p>
-      <w:pPr>
-        <w:spacing w:after="20"/>
-      </w:pPr>
-      <w:r>
-        <w:t>Automated File Sorter – Created a Python script for automatically organizing files into date/type folders.</w:t>
-      </w:r>
-    </w:p>
-    <w:p>
-      <w:pPr>
-        <w:spacing w:after="20"/>
-      </w:pPr>
-      <w:r>
-        <w:t>Server Activity Logger – Developed a Bash + Python script to monitor CPU and memory usage, saving logs in CSV.</w:t>
-      </w:r>
-    </w:p>
-    <w:p>
-      <w:pPr>
-        <w:spacing w:after="20"/>
-      </w:pPr>
-      <w:r>
-        <w:t>WHAT WE SHOULD DRINK Web Game – Developed a single-page JavaScript web app with explosion effects and random alcohol quotes.</w:t>
-      </w:r>
-    </w:p>
-    <w:p>
-      <w:pPr>
-        <w:spacing w:after="20"/>
-      </w:pPr>
-      <w:r>
-        <w:t>Verizon Cloud Platform Simulation – Designed a scalable architecture for data lake ingestion.</w:t>
-      </w:r>
-    </w:p>
-    <w:p>
-      <w:pPr>
-        <w:spacing w:after="20"/>
-      </w:pPr>
-      <w:r>
-        <w:t>Walmart Software Engineering Program – Implemented Java heap structure.</w:t>
-      </w:r>
-    </w:p>
-    <w:p>
-      <w:pPr>
-        <w:spacing w:after="20"/>
-      </w:pPr>
-      <w:r>
-        <w:t>Electronic Arts Engineering Simulation – Drafted a feature proposal.</w:t>
-      </w:r>
-    </w:p>
-    <w:p>
-      <w:pPr>
-        <w:spacing w:after="20"/>
-      </w:pPr>
-      <w:r>
-        <w:t>PepsiCo Data Science Simulation – Built a regression model using sales data.</w:t>
-      </w:r>
-    </w:p>
-    <w:p>
-      <w:pPr>
-        <w:spacing w:after="0"/>
-        <w:jc w:val="left"/>
-      </w:pPr>
-      <w:r>
-        <w:rPr>
-          <w:b/>
-          <w:color w:val="0066CC"/>
-          <w:sz w:val="23"/>
-        </w:rPr>
-      </w:r>
-    </w:p>
-    <w:p>
-      <w:pPr>
-        <w:spacing w:after="80"/>
-      </w:pPr>
-      <w:r>
-        <w:rPr>
-          <w:color w:val="A0A0A0"/>
-          <w:sz w:val="10"/>
-        </w:rPr>
-        <w:t>────────────────────────────────────────────────────────────────────────────────────────────────────</w:t>
-      </w:r>
-    </w:p>
-    <w:p>
-      <w:pPr>
-        <w:spacing w:after="0"/>
-        <w:jc w:val="left"/>
-      </w:pPr>
-      <w:r>
-        <w:rPr>
-          <w:b/>
-          <w:color w:val="0066CC"/>
-          <w:sz w:val="23"/>
-        </w:rPr>
-        <w:t>EDUCATION</w:t>
-      </w:r>
-    </w:p>
-    <w:p>
-      <w:pPr>
-        <w:spacing w:after="80"/>
-      </w:pPr>
-      <w:r>
-        <w:rPr>
-          <w:color w:val="A0A0A0"/>
-          <w:sz w:val="10"/>
-        </w:rPr>
-        <w:t>────────────────────────────────────────────────────────────────────────────────────────────────────</w:t>
-      </w:r>
-    </w:p>
-    <w:p>
-      <w:pPr>
-        <w:spacing w:after="20"/>
-      </w:pPr>
-      <w:r>
-        <w:t>M.S. in Information Systems, Central Michigan University — 2023</w:t>
-      </w:r>
-    </w:p>
-    <w:p>
-      <w:pPr>
-        <w:spacing w:after="20"/>
-      </w:pPr>
-      <w:r>
-        <w:t>B.E. in Electronics &amp; Communication, Anna University — 2019</w:t>
-      </w:r>
-    </w:p>
-    <w:p>
-      <w:pPr>
-        <w:spacing w:after="0"/>
-        <w:jc w:val="left"/>
-      </w:pPr>
-      <w:r>
-        <w:rPr>
-          <w:b/>
-          <w:color w:val="0066CC"/>
-          <w:sz w:val="23"/>
-        </w:rPr>
-      </w:r>
-    </w:p>
-    <w:p>
-      <w:pPr>
-        <w:spacing w:after="80"/>
-      </w:pPr>
-      <w:r>
-        <w:rPr>
-          <w:color w:val="A0A0A0"/>
-          <w:sz w:val="10"/>
-        </w:rPr>
-        <w:t>────────────────────────────────────────────────────────────────────────────────────────────────────</w:t>
-      </w:r>
-    </w:p>
-    <w:p>
-      <w:pPr>
-        <w:spacing w:after="0"/>
-        <w:jc w:val="left"/>
-      </w:pPr>
-      <w:r>
-        <w:rPr>
-          <w:b/>
-          <w:color w:val="0066CC"/>
-          <w:sz w:val="23"/>
-        </w:rPr>
-        <w:t>CERTIFICATIONS</w:t>
-      </w:r>
-    </w:p>
-    <w:p>
-      <w:pPr>
-        <w:spacing w:after="80"/>
-      </w:pPr>
-      <w:r>
-        <w:rPr>
-          <w:color w:val="A0A0A0"/>
-          <w:sz w:val="10"/>
-        </w:rPr>
-        <w:t>────────────────────────────────────────────────────────────────────────────────────────────────────</w:t>
-      </w:r>
-    </w:p>
-    <w:p>
-      <w:pPr>
-        <w:pStyle w:val="ListBullet"/>
-        <w:spacing w:after="20"/>
-      </w:pPr>
-      <w:r>
-        <w:t>Google Cloud Professional Database Engineer</w:t>
-      </w:r>
-    </w:p>
-    <w:p>
-      <w:pPr>
-        <w:pStyle w:val="ListBullet"/>
-        <w:spacing w:after="20"/>
-      </w:pPr>
-      <w:r>
-        <w:t>Red Hat Certified System Administrator (RHCSA)</w:t>
-      </w:r>
-    </w:p>
-    <w:p>
-      <w:pPr>
-        <w:pStyle w:val="ListBullet"/>
-        <w:spacing w:after="20"/>
-      </w:pPr>
-      <w:r>
-        <w:t>Business English Certification (Cambridge)</w:t>
-      </w:r>
-    </w:p>
-    <w:p>
-      <w:pPr>
-        <w:pStyle w:val="ListBullet"/>
-        <w:spacing w:after="20"/>
-      </w:pPr>
-      <w:r>
-        <w:t>Programming Certifications: Python, C, R</w:t>
-      </w:r>
-    </w:p>
-    <w:p>
-      <w:pPr>
-        <w:pStyle w:val="ListBullet"/>
-        <w:spacing w:after="20"/>
-      </w:pPr>
-      <w:r>
-        <w:t>CompTIA A+ (In Progress), Network+ (In Progress), Cisco Certified (Training)</w:t>
-      </w:r>
-    </w:p>
-    <w:p>
-      <w:pPr>
-        <w:spacing w:after="0"/>
-        <w:jc w:val="left"/>
-      </w:pPr>
-      <w:r>
-        <w:rPr>
-          <w:b/>
-          <w:color w:val="0066CC"/>
-          <w:sz w:val="23"/>
-        </w:rPr>
-      </w:r>
-    </w:p>
-    <w:p>
-      <w:pPr>
-        <w:spacing w:after="80"/>
-      </w:pPr>
-      <w:r>
-        <w:rPr>
-          <w:color w:val="A0A0A0"/>
-          <w:sz w:val="10"/>
-        </w:rPr>
-        <w:t>────────────────────────────────────────────────────────────────────────────────────────────────────</w:t>
-      </w:r>
-    </w:p>
-    <w:p>
-      <w:pPr>
-        <w:spacing w:after="0"/>
-        <w:jc w:val="left"/>
-      </w:pPr>
-      <w:r>
-        <w:rPr>
-          <w:b/>
-          <w:color w:val="0066CC"/>
-          <w:sz w:val="23"/>
-        </w:rPr>
-        <w:t>ADDITIONAL SKILLS &amp; INTERESTS</w:t>
-      </w:r>
-    </w:p>
-    <w:p>
-      <w:pPr>
-        <w:spacing w:after="80"/>
-      </w:pPr>
-      <w:r>
-        <w:rPr>
-          <w:color w:val="A0A0A0"/>
-          <w:sz w:val="10"/>
-        </w:rPr>
-        <w:t>────────────────────────────────────────────────────────────────────────────────────────────────────</w:t>
-      </w:r>
-    </w:p>
-    <w:p>
-      <w:pPr>
-        <w:pStyle w:val="ListBullet"/>
-        <w:spacing w:after="20"/>
-      </w:pPr>
-      <w:r>
-        <w:t>Database Administration | Database Security | Performance Tuning | Cloud Migration | Disaster Recovery | Agile | Unix Scripting | High-availability | Recoverability | AWS</w:t>
-      </w:r>
-    </w:p>
-    <w:p>
-      <w:pPr>
-        <w:pStyle w:val="ListBullet"/>
-        <w:spacing w:after="20"/>
-      </w:pPr>
-      <w:r>
-        <w:t>Passionate about Ferrari, Gaming, French Language, and Personal App Development for O-1 Visa</w:t>
-      </w:r>
-    </w:p>
-    <w:p>
-      <w:pPr>
-        <w:spacing w:after="0"/>
-        <w:jc w:val="left"/>
-      </w:pPr>
-      <w:r>
-        <w:rPr>
-          <w:b/>
-          <w:color w:val="0066CC"/>
-          <w:sz w:val="23"/>
-        </w:rPr>
-      </w:r>
-    </w:p>
-    <w:p>
-      <w:pPr>
-        <w:spacing w:after="80"/>
-      </w:pPr>
-      <w:r>
-        <w:rPr>
-          <w:color w:val="A0A0A0"/>
-          <w:sz w:val="10"/>
-        </w:rPr>
-        <w:t>────────────────────────────────────────────────────────────────────────────────────────────────────</w:t>
-      </w:r>
-    </w:p>
-    <w:p>
-      <w:pPr>
-        <w:spacing w:after="20"/>
-      </w:pPr>
-      <w:r>
-        <w:t>Available to relocate or work remotely. Willing to support clients in Central, Mountain, or Eastern time zones. Open to working PST hours.</w:t>
+        <w:t>applicants optimize about characteristic have accommodations must implement search unix psql exposure job description interview candidate procedures ansible genetics participate state postgresql no engineer high our complex assure fully cli is are oracle tune process origin indexes federal gcp proficiency query amazon strategies sybase preferred schemas rdbms linux docker keeping qualifications prometheus other nosql availability sex meade identity will provides kavaliro developers refine bash scope familiarity if e logical service maintain pipelines requirement conversion people laws respond posting terraform sexual containerized individuals tasks maryland seeking shall responsibilities company like knowledge position kubernetes selection race age azure accordingly connect schema migration fort stored rds relational perform performance candidates take integrating scalability developing reasonable also please clearance employees location custom tooling plus orientation migrations specific onsite g gender consideration processes disabilities aws automation representative sci queries this understanding expression platforms polygraph employment disability document any partitioning monitoring color ase key receive grafana essential without there required equal commitment religion tuning refactor provided opportunities automate status md tool steps national privileges veteran benefits committed inclusion collaborate accommodation postgis ha ts regard replication optimization languages routine ci qualified protected pg_stat_statements cd</w:t>
       </w:r>
     </w:p>
     <w:sectPr>

</xml_diff>